<commit_message>
Changed population to employed
</commit_message>
<xml_diff>
--- a/country_report_template.docx
+++ b/country_report_template.docx
@@ -294,9 +294,15 @@
           </w:p>
           <w:p/>
           <w:p>
-            <w:bookmarkStart w:id="2" w:name="population"/>
+            <w:bookmarkStart w:id="2" w:name="employed"/>
             <w:r>
-              <w:t>Population:</w:t>
+              <w:t>E</w:t>
+            </w:r>
+            <w:r>
+              <w:t>mployed</w:t>
+            </w:r>
+            <w:r>
+              <w:t>:</w:t>
             </w:r>
             <w:bookmarkEnd w:id="2"/>
           </w:p>
@@ -457,8 +463,8 @@
             <w:r>
               <w:t>Overview</w:t>
             </w:r>
+            <w:bookmarkEnd w:id="5"/>
           </w:p>
-          <w:bookmarkEnd w:id="5"/>
           <w:p/>
           <w:p>
             <w:pPr>
@@ -26935,27 +26941,6 @@
 </file>
 
 <file path=customXml/item1.xml><?xml version="1.0" encoding="utf-8"?>
-<b:Sources xmlns:b="http://schemas.openxmlformats.org/officeDocument/2006/bibliography" xmlns="http://schemas.openxmlformats.org/officeDocument/2006/bibliography" SelectedStyle="\APASixthEditionOfficeOnline.xsl" StyleName="APA" Version="6"/>
-</file>
-
-<file path=customXml/item2.xml><?xml version="1.0" encoding="utf-8"?>
-<p:properties xmlns:p="http://schemas.microsoft.com/office/2006/metadata/properties" xmlns:xsi="http://www.w3.org/2001/XMLSchema-instance" xmlns:pc="http://schemas.microsoft.com/office/infopath/2007/PartnerControls">
-  <documentManagement>
-    <MediaServiceKeyPoints xmlns="71af3243-3dd4-4a8d-8c0d-dd76da1f02a5" xsi:nil="true"/>
-  </documentManagement>
-</p:properties>
-</file>
-
-<file path=customXml/item3.xml><?xml version="1.0" encoding="utf-8"?>
-<?mso-contentType ?>
-<FormTemplates xmlns="http://schemas.microsoft.com/sharepoint/v3/contenttype/forms">
-  <Display>DocumentLibraryForm</Display>
-  <Edit>DocumentLibraryForm</Edit>
-  <New>DocumentLibraryForm</New>
-</FormTemplates>
-</file>
-
-<file path=customXml/item4.xml><?xml version="1.0" encoding="utf-8"?>
 <ct:contentTypeSchema xmlns:ct="http://schemas.microsoft.com/office/2006/metadata/contentType" xmlns:ma="http://schemas.microsoft.com/office/2006/metadata/properties/metaAttributes" ct:_="" ma:_="" ma:contentTypeName="Document" ma:contentTypeID="0x01010079F111ED35F8CC479449609E8A0923A6" ma:contentTypeVersion="11" ma:contentTypeDescription="Create a new document." ma:contentTypeScope="" ma:versionID="1c2eb7a32e66fb6e4260f3771546a5e2">
   <xsd:schema xmlns:xsd="http://www.w3.org/2001/XMLSchema" xmlns:xs="http://www.w3.org/2001/XMLSchema" xmlns:p="http://schemas.microsoft.com/office/2006/metadata/properties" xmlns:ns2="71af3243-3dd4-4a8d-8c0d-dd76da1f02a5" xmlns:ns3="16c05727-aa75-4e4a-9b5f-8a80a1165891" targetNamespace="http://schemas.microsoft.com/office/2006/metadata/properties" ma:root="true" ma:fieldsID="04e1f6479c48b08974ba73b5ca973489" ns2:_="" ns3:_="">
     <xsd:import namespace="71af3243-3dd4-4a8d-8c0d-dd76da1f02a5"/>
@@ -27166,33 +27151,28 @@
 </ct:contentTypeSchema>
 </file>
 
-<file path=customXml/itemProps1.xml><?xml version="1.0" encoding="utf-8"?>
-<ds:datastoreItem xmlns:ds="http://schemas.openxmlformats.org/officeDocument/2006/customXml" ds:itemID="{6AE609B9-6471-4180-9151-34B4541D605E}">
-  <ds:schemaRefs>
-    <ds:schemaRef ds:uri="http://schemas.openxmlformats.org/officeDocument/2006/bibliography"/>
-  </ds:schemaRefs>
-</ds:datastoreItem>
+<file path=customXml/item2.xml><?xml version="1.0" encoding="utf-8"?>
+<?mso-contentType ?>
+<FormTemplates xmlns="http://schemas.microsoft.com/sharepoint/v3/contenttype/forms">
+  <Display>DocumentLibraryForm</Display>
+  <Edit>DocumentLibraryForm</Edit>
+  <New>DocumentLibraryForm</New>
+</FormTemplates>
 </file>
 
-<file path=customXml/itemProps2.xml><?xml version="1.0" encoding="utf-8"?>
-<ds:datastoreItem xmlns:ds="http://schemas.openxmlformats.org/officeDocument/2006/customXml" ds:itemID="{7085D5BD-05B7-40A6-9CC5-2EF39466DF93}">
-  <ds:schemaRefs>
-    <ds:schemaRef ds:uri="http://schemas.microsoft.com/office/2006/metadata/properties"/>
-    <ds:schemaRef ds:uri="http://schemas.microsoft.com/office/infopath/2007/PartnerControls"/>
-    <ds:schemaRef ds:uri="71af3243-3dd4-4a8d-8c0d-dd76da1f02a5"/>
-  </ds:schemaRefs>
-</ds:datastoreItem>
+<file path=customXml/item3.xml><?xml version="1.0" encoding="utf-8"?>
+<p:properties xmlns:p="http://schemas.microsoft.com/office/2006/metadata/properties" xmlns:xsi="http://www.w3.org/2001/XMLSchema-instance" xmlns:pc="http://schemas.microsoft.com/office/infopath/2007/PartnerControls">
+  <documentManagement>
+    <MediaServiceKeyPoints xmlns="71af3243-3dd4-4a8d-8c0d-dd76da1f02a5" xsi:nil="true"/>
+  </documentManagement>
+</p:properties>
 </file>
 
-<file path=customXml/itemProps3.xml><?xml version="1.0" encoding="utf-8"?>
-<ds:datastoreItem xmlns:ds="http://schemas.openxmlformats.org/officeDocument/2006/customXml" ds:itemID="{9438B1A1-8E3E-4ECB-AF6A-9696112F2FE3}">
-  <ds:schemaRefs>
-    <ds:schemaRef ds:uri="http://schemas.microsoft.com/sharepoint/v3/contenttype/forms"/>
-  </ds:schemaRefs>
-</ds:datastoreItem>
+<file path=customXml/item4.xml><?xml version="1.0" encoding="utf-8"?>
+<b:Sources xmlns:b="http://schemas.openxmlformats.org/officeDocument/2006/bibliography" xmlns="http://schemas.openxmlformats.org/officeDocument/2006/bibliography" SelectedStyle="\APASixthEditionOfficeOnline.xsl" StyleName="APA" Version="6"/>
 </file>
 
-<file path=customXml/itemProps4.xml><?xml version="1.0" encoding="utf-8"?>
+<file path=customXml/itemProps1.xml><?xml version="1.0" encoding="utf-8"?>
 <ds:datastoreItem xmlns:ds="http://schemas.openxmlformats.org/officeDocument/2006/customXml" ds:itemID="{62BE1CE4-58D7-4CBF-940A-979F2237105D}">
   <ds:schemaRefs>
     <ds:schemaRef ds:uri="http://schemas.microsoft.com/office/2006/metadata/contentType"/>
@@ -27209,4 +27189,30 @@
     <ds:schemaRef ds:uri="http://schemas.microsoft.com/internal/obd"/>
   </ds:schemaRefs>
 </ds:datastoreItem>
+</file>
+
+<file path=customXml/itemProps2.xml><?xml version="1.0" encoding="utf-8"?>
+<ds:datastoreItem xmlns:ds="http://schemas.openxmlformats.org/officeDocument/2006/customXml" ds:itemID="{9438B1A1-8E3E-4ECB-AF6A-9696112F2FE3}">
+  <ds:schemaRefs>
+    <ds:schemaRef ds:uri="http://schemas.microsoft.com/sharepoint/v3/contenttype/forms"/>
+  </ds:schemaRefs>
+</ds:datastoreItem>
+</file>
+
+<file path=customXml/itemProps3.xml><?xml version="1.0" encoding="utf-8"?>
+<ds:datastoreItem xmlns:ds="http://schemas.openxmlformats.org/officeDocument/2006/customXml" ds:itemID="{7085D5BD-05B7-40A6-9CC5-2EF39466DF93}">
+  <ds:schemaRefs>
+    <ds:schemaRef ds:uri="http://schemas.microsoft.com/office/2006/metadata/properties"/>
+    <ds:schemaRef ds:uri="http://schemas.microsoft.com/office/infopath/2007/PartnerControls"/>
+    <ds:schemaRef ds:uri="71af3243-3dd4-4a8d-8c0d-dd76da1f02a5"/>
+  </ds:schemaRefs>
+</ds:datastoreItem>
+</file>
+
+<file path=customXml/itemProps4.xml><?xml version="1.0" encoding="utf-8"?>
+<ds:datastoreItem xmlns:ds="http://schemas.openxmlformats.org/officeDocument/2006/customXml" ds:itemID="{6AE609B9-6471-4180-9151-34B4541D605E}">
+  <ds:schemaRefs>
+    <ds:schemaRef ds:uri="http://schemas.openxmlformats.org/officeDocument/2006/bibliography"/>
+  </ds:schemaRefs>
+</ds:datastoreItem>
 </file>
</xml_diff>